<commit_message>
Revisi Bab 3 Pak deo
</commit_message>
<xml_diff>
--- a/Versi-Pak-Abrar/2.SKRIPSI IAN FIX - Revisi 1.docx
+++ b/Versi-Pak-Abrar/2.SKRIPSI IAN FIX - Revisi 1.docx
@@ -1918,10 +1918,7 @@
         <w:t>h</w:t>
       </w:r>
       <w:r>
-        <w:t xml:space="preserve">asil Penelitian tersebut </w:t>
-      </w:r>
-      <w:r>
-        <w:t xml:space="preserve">menghasilkan sudut sesuai dengan set point yang diberikan dan sistem monitoring yang menghubungkan antara </w:t>
+        <w:t xml:space="preserve">asil Penelitian tersebut menghasilkan sudut sesuai dengan set point yang diberikan dan sistem monitoring yang menghubungkan antara </w:t>
       </w:r>
       <w:r>
         <w:t>mikrokontroler</w:t>
@@ -1937,10 +1934,7 @@
         <w:t>LabView</w:t>
       </w:r>
       <w:r>
-        <w:t xml:space="preserve"> dapat berjalan dengan baik</w:t>
-      </w:r>
-      <w:r>
-        <w:t xml:space="preserve"> </w:t>
+        <w:t xml:space="preserve"> dapat berjalan dengan baik </w:t>
       </w:r>
       <w:r>
         <w:rPr>
@@ -18522,9 +18516,710 @@
           <w:rFonts w:cs="Times New Roman"/>
           <w:lang w:val="es-MX"/>
         </w:rPr>
+      </w:pPr>
+    </w:p>
+    <w:p>
+      <w:pPr>
+        <w:rPr>
+          <w:rFonts w:cs="Times New Roman"/>
+          <w:lang w:val="es-MX"/>
+        </w:rPr>
         <w:sectPr>
           <w:pgSz w:w="16838" w:h="11906" w:orient="landscape"/>
           <w:pgMar w:top="1701" w:right="1701" w:bottom="1701" w:left="2268" w:header="709" w:footer="709" w:gutter="0"/>
+          <w:cols w:space="708"/>
+          <w:docGrid w:linePitch="360"/>
+        </w:sectPr>
+      </w:pPr>
+      <w:r>
+        <w:rPr>
+          <w:rFonts w:cs="Times New Roman"/>
+          <w:lang w:val="es-MX"/>
+        </w:rPr>
+        <w:br w:type="page"/>
+      </w:r>
+    </w:p>
+    <w:p>
+      <w:pPr>
+        <w:pStyle w:val="Heading1"/>
+      </w:pPr>
+      <w:r>
+        <w:lastRenderedPageBreak/>
+        <w:br/>
+        <w:t>METODE PENELITIAN</w:t>
+      </w:r>
+    </w:p>
+    <w:p>
+      <w:pPr>
+        <w:pStyle w:val="Heading2"/>
+      </w:pPr>
+      <w:r>
+        <w:t>Kerangka Kerja</w:t>
+      </w:r>
+    </w:p>
+    <w:p>
+      <w:pPr>
+        <w:spacing w:line="360" w:lineRule="auto"/>
+        <w:ind w:firstLine="426"/>
+        <w:jc w:val="both"/>
+        <w:rPr>
+          <w:u w:val="single"/>
+          <w:lang w:val="en-US"/>
+        </w:rPr>
+      </w:pPr>
+      <w:r>
+        <w:rPr>
+          <w:lang w:val="en-US"/>
+        </w:rPr>
+        <w:t>D</w:t>
+      </w:r>
+      <w:r>
+        <w:rPr>
+          <w:lang w:val="en-US"/>
+        </w:rPr>
+        <w:t>alam pembuatan alat</w:t>
+      </w:r>
+      <w:r>
+        <w:rPr>
+          <w:lang w:val="en-US"/>
+        </w:rPr>
+        <w:t xml:space="preserve"> pada</w:t>
+      </w:r>
+      <w:r>
+        <w:rPr>
+          <w:lang w:val="en-US"/>
+        </w:rPr>
+        <w:t xml:space="preserve"> tugas akhir yang dibangun penulis diperlukan</w:t>
+      </w:r>
+      <w:r>
+        <w:rPr>
+          <w:lang w:val="en-US"/>
+        </w:rPr>
+        <w:t xml:space="preserve"> </w:t>
+      </w:r>
+      <w:r>
+        <w:rPr>
+          <w:lang w:val="en-US"/>
+        </w:rPr>
+        <w:t>kerangka kerja agar sistematika kerja alat</w:t>
+      </w:r>
+      <w:r>
+        <w:rPr>
+          <w:lang w:val="en-US"/>
+        </w:rPr>
+        <w:t xml:space="preserve"> beserta</w:t>
+      </w:r>
+      <w:r>
+        <w:rPr>
+          <w:lang w:val="en-US"/>
+        </w:rPr>
+        <w:t xml:space="preserve"> urutan dari awal hingga akhir kerja alat</w:t>
+      </w:r>
+      <w:r>
+        <w:rPr>
+          <w:lang w:val="en-US"/>
+        </w:rPr>
+        <w:t xml:space="preserve"> </w:t>
+      </w:r>
+      <w:r>
+        <w:rPr>
+          <w:lang w:val="en-US"/>
+        </w:rPr>
+        <w:t xml:space="preserve">yang akan dibangun, untuk kerangka kerja dapat dilihat pada </w:t>
+      </w:r>
+      <w:r>
+        <w:rPr>
+          <w:b/>
+          <w:bCs/>
+          <w:lang w:val="en-US"/>
+        </w:rPr>
+        <w:t>Gambar 3.1</w:t>
+      </w:r>
+      <w:r>
+        <w:rPr>
+          <w:b/>
+          <w:bCs/>
+          <w:lang w:val="en-US"/>
+        </w:rPr>
+        <w:t xml:space="preserve"> </w:t>
+      </w:r>
+      <w:r>
+        <w:rPr>
+          <w:lang w:val="en-US"/>
+        </w:rPr>
+        <w:t>dibawah ini.</w:t>
+      </w:r>
+    </w:p>
+    <w:p>
+      <w:pPr>
+        <w:jc w:val="center"/>
+        <w:rPr>
+          <w:lang w:val="en-US"/>
+        </w:rPr>
+      </w:pPr>
+      <w:r>
+        <w:rPr>
+          <w:noProof/>
+          <w:lang w:val="en-US"/>
+        </w:rPr>
+        <w:drawing>
+          <wp:inline distT="0" distB="0" distL="0" distR="0" wp14:anchorId="52B9FD38" wp14:editId="44342A54">
+            <wp:extent cx="5067033" cy="3158836"/>
+            <wp:effectExtent l="0" t="0" r="0" b="0"/>
+            <wp:docPr id="1421472461" name="Picture 1" descr="A black background with white rectangles&#10;&#10;Description automatically generated with low confidence"/>
+            <wp:cNvGraphicFramePr>
+              <a:graphicFrameLocks xmlns:a="http://schemas.openxmlformats.org/drawingml/2006/main" noChangeAspect="1"/>
+            </wp:cNvGraphicFramePr>
+            <a:graphic xmlns:a="http://schemas.openxmlformats.org/drawingml/2006/main">
+              <a:graphicData uri="http://schemas.openxmlformats.org/drawingml/2006/picture">
+                <pic:pic xmlns:pic="http://schemas.openxmlformats.org/drawingml/2006/picture">
+                  <pic:nvPicPr>
+                    <pic:cNvPr id="1421472461" name="Picture 1" descr="A black background with white rectangles&#10;&#10;Description automatically generated with low confidence"/>
+                    <pic:cNvPicPr/>
+                  </pic:nvPicPr>
+                  <pic:blipFill>
+                    <a:blip r:embed="rId31">
+                      <a:extLst>
+                        <a:ext uri="{28A0092B-C50C-407E-A947-70E740481C1C}">
+                          <a14:useLocalDpi xmlns:a14="http://schemas.microsoft.com/office/drawing/2010/main" val="0"/>
+                        </a:ext>
+                      </a:extLst>
+                    </a:blip>
+                    <a:stretch>
+                      <a:fillRect/>
+                    </a:stretch>
+                  </pic:blipFill>
+                  <pic:spPr>
+                    <a:xfrm>
+                      <a:off x="0" y="0"/>
+                      <a:ext cx="5093612" cy="3175406"/>
+                    </a:xfrm>
+                    <a:prstGeom prst="rect">
+                      <a:avLst/>
+                    </a:prstGeom>
+                  </pic:spPr>
+                </pic:pic>
+              </a:graphicData>
+            </a:graphic>
+          </wp:inline>
+        </w:drawing>
+      </w:r>
+    </w:p>
+    <w:p>
+      <w:pPr>
+        <w:pStyle w:val="Caption"/>
+        <w:jc w:val="center"/>
+        <w:rPr>
+          <w:b/>
+          <w:bCs/>
+          <w:i w:val="0"/>
+          <w:iCs w:val="0"/>
+          <w:color w:val="auto"/>
+          <w:sz w:val="24"/>
+          <w:szCs w:val="24"/>
+        </w:rPr>
+      </w:pPr>
+      <w:bookmarkStart w:id="39" w:name="_Toc137727345"/>
+      <w:r>
+        <w:rPr>
+          <w:b/>
+          <w:bCs/>
+          <w:i w:val="0"/>
+          <w:iCs w:val="0"/>
+          <w:color w:val="auto"/>
+          <w:sz w:val="24"/>
+          <w:szCs w:val="24"/>
+        </w:rPr>
+        <w:t>Gambar 3.</w:t>
+      </w:r>
+      <w:r>
+        <w:rPr>
+          <w:b/>
+          <w:bCs/>
+          <w:i w:val="0"/>
+          <w:iCs w:val="0"/>
+          <w:color w:val="auto"/>
+          <w:sz w:val="24"/>
+          <w:szCs w:val="24"/>
+        </w:rPr>
+        <w:fldChar w:fldCharType="begin"/>
+      </w:r>
+      <w:r>
+        <w:rPr>
+          <w:b/>
+          <w:bCs/>
+          <w:i w:val="0"/>
+          <w:iCs w:val="0"/>
+          <w:color w:val="auto"/>
+          <w:sz w:val="24"/>
+          <w:szCs w:val="24"/>
+        </w:rPr>
+        <w:instrText xml:space="preserve"> SEQ Gambar \* ARABIC \s 1 </w:instrText>
+      </w:r>
+      <w:r>
+        <w:rPr>
+          <w:b/>
+          <w:bCs/>
+          <w:i w:val="0"/>
+          <w:iCs w:val="0"/>
+          <w:color w:val="auto"/>
+          <w:sz w:val="24"/>
+          <w:szCs w:val="24"/>
+        </w:rPr>
+        <w:fldChar w:fldCharType="separate"/>
+      </w:r>
+      <w:r>
+        <w:rPr>
+          <w:b/>
+          <w:bCs/>
+          <w:i w:val="0"/>
+          <w:iCs w:val="0"/>
+          <w:noProof/>
+          <w:color w:val="auto"/>
+          <w:sz w:val="24"/>
+          <w:szCs w:val="24"/>
+        </w:rPr>
+        <w:t>1</w:t>
+      </w:r>
+      <w:r>
+        <w:rPr>
+          <w:b/>
+          <w:bCs/>
+          <w:i w:val="0"/>
+          <w:iCs w:val="0"/>
+          <w:color w:val="auto"/>
+          <w:sz w:val="24"/>
+          <w:szCs w:val="24"/>
+        </w:rPr>
+        <w:fldChar w:fldCharType="end"/>
+      </w:r>
+      <w:r>
+        <w:rPr>
+          <w:b/>
+          <w:bCs/>
+          <w:i w:val="0"/>
+          <w:iCs w:val="0"/>
+          <w:color w:val="auto"/>
+          <w:sz w:val="24"/>
+          <w:szCs w:val="24"/>
+        </w:rPr>
+        <w:t xml:space="preserve"> </w:t>
+      </w:r>
+      <w:bookmarkEnd w:id="39"/>
+      <w:r>
+        <w:rPr>
+          <w:b/>
+          <w:bCs/>
+          <w:i w:val="0"/>
+          <w:iCs w:val="0"/>
+          <w:color w:val="auto"/>
+          <w:sz w:val="24"/>
+          <w:szCs w:val="24"/>
+        </w:rPr>
+        <w:t>Kerangka Kerja</w:t>
+      </w:r>
+    </w:p>
+    <w:p>
+      <w:pPr>
+        <w:pStyle w:val="Caption"/>
+        <w:rPr>
+          <w:i w:val="0"/>
+          <w:iCs w:val="0"/>
+          <w:lang w:val="en-US"/>
+        </w:rPr>
+      </w:pPr>
+    </w:p>
+    <w:p>
+      <w:pPr>
+        <w:pStyle w:val="Heading3"/>
+        <w:numPr>
+          <w:ilvl w:val="2"/>
+          <w:numId w:val="1"/>
+        </w:numPr>
+        <w:spacing w:after="240"/>
+        <w:rPr>
+          <w:b/>
+          <w:bCs/>
+        </w:rPr>
+      </w:pPr>
+      <w:r>
+        <w:rPr>
+          <w:b/>
+          <w:bCs/>
+        </w:rPr>
+        <w:t>Uraian Kerangka Kerja</w:t>
+      </w:r>
+    </w:p>
+    <w:p>
+      <w:pPr>
+        <w:autoSpaceDE w:val="0"/>
+        <w:autoSpaceDN w:val="0"/>
+        <w:adjustRightInd w:val="0"/>
+        <w:spacing w:after="240" w:line="360" w:lineRule="auto"/>
+        <w:ind w:left="284" w:firstLine="567"/>
+        <w:jc w:val="both"/>
+        <w:rPr>
+          <w:rFonts w:cs="Times New Roman"/>
+          <w:szCs w:val="24"/>
+          <w:lang w:val="en-US"/>
+        </w:rPr>
+      </w:pPr>
+      <w:r>
+        <w:rPr>
+          <w:rFonts w:cs="Times New Roman"/>
+          <w:szCs w:val="24"/>
+          <w:lang w:val="en-US"/>
+        </w:rPr>
+        <w:t>Berdasarkan kerang kerja diatas, maka setiap tahapan dapat dijelaskan sebagai berikut:</w:t>
+      </w:r>
+    </w:p>
+    <w:p>
+      <w:pPr>
+        <w:pStyle w:val="ListParagraph"/>
+        <w:numPr>
+          <w:ilvl w:val="0"/>
+          <w:numId w:val="29"/>
+        </w:numPr>
+        <w:spacing w:after="0" w:line="360" w:lineRule="auto"/>
+      </w:pPr>
+      <w:r>
+        <w:rPr>
+          <w:i/>
+          <w:iCs/>
+        </w:rPr>
+        <w:t>Web Application Controller</w:t>
+      </w:r>
+    </w:p>
+    <w:p>
+      <w:pPr>
+        <w:spacing w:after="0" w:line="360" w:lineRule="auto"/>
+        <w:ind w:left="360" w:firstLine="720"/>
+        <w:jc w:val="both"/>
+        <w:rPr>
+          <w:lang w:val="en-US"/>
+        </w:rPr>
+      </w:pPr>
+      <w:r>
+        <w:rPr>
+          <w:lang w:val="en-US"/>
+        </w:rPr>
+        <w:t xml:space="preserve">Pada Tahap ini </w:t>
+      </w:r>
+      <w:r>
+        <w:rPr>
+          <w:i/>
+          <w:iCs/>
+          <w:lang w:val="en-US"/>
+        </w:rPr>
+        <w:t xml:space="preserve">Web Application Controller </w:t>
+      </w:r>
+      <w:r>
+        <w:rPr>
+          <w:lang w:val="en-US"/>
+        </w:rPr>
+        <w:t>ini berfungsi untuk mengatur jalan nya robot sehingga robot dapat berjalan sesuai dengan yang di inginkan</w:t>
+      </w:r>
+      <w:r>
+        <w:rPr>
+          <w:lang w:val="en-US"/>
+        </w:rPr>
+        <w:t xml:space="preserve">, terdapat beberapa </w:t>
+      </w:r>
+      <w:r>
+        <w:rPr>
+          <w:i/>
+          <w:iCs/>
+          <w:lang w:val="en-US"/>
+        </w:rPr>
+        <w:t>button</w:t>
+      </w:r>
+      <w:r>
+        <w:rPr>
+          <w:lang w:val="en-US"/>
+        </w:rPr>
+        <w:t xml:space="preserve"> yang di sediakan antara lain untuk mengatur pergerakan kamera, mengatur pergerakan robot, dan mengirimkan pesan kepada pengguna.</w:t>
+      </w:r>
+    </w:p>
+    <w:p>
+      <w:pPr>
+        <w:pStyle w:val="ListParagraph"/>
+        <w:numPr>
+          <w:ilvl w:val="0"/>
+          <w:numId w:val="29"/>
+        </w:numPr>
+        <w:spacing w:line="360" w:lineRule="auto"/>
+        <w:rPr>
+          <w:i/>
+          <w:iCs/>
+        </w:rPr>
+        <w:sectPr>
+          <w:footerReference w:type="default" r:id="rId32"/>
+          <w:pgSz w:w="11906" w:h="16838"/>
+          <w:pgMar w:top="1701" w:right="1701" w:bottom="1701" w:left="2268" w:header="708" w:footer="708" w:gutter="0"/>
+          <w:pgNumType w:start="25"/>
+          <w:cols w:space="708"/>
+          <w:docGrid w:linePitch="360"/>
+        </w:sectPr>
+      </w:pPr>
+    </w:p>
+    <w:p>
+      <w:pPr>
+        <w:pStyle w:val="ListParagraph"/>
+        <w:numPr>
+          <w:ilvl w:val="0"/>
+          <w:numId w:val="29"/>
+        </w:numPr>
+        <w:spacing w:line="360" w:lineRule="auto"/>
+      </w:pPr>
+      <w:r>
+        <w:rPr>
+          <w:i/>
+          <w:iCs/>
+        </w:rPr>
+        <w:lastRenderedPageBreak/>
+        <w:t>Microkontroller</w:t>
+      </w:r>
+    </w:p>
+    <w:p>
+      <w:pPr>
+        <w:pStyle w:val="ListParagraph"/>
+        <w:spacing w:line="360" w:lineRule="auto"/>
+        <w:ind w:left="364" w:firstLine="716"/>
+        <w:jc w:val="both"/>
+      </w:pPr>
+      <w:r>
+        <w:t>Mikrokontroller bekerja sebagai jantung utama robot pengawasan</w:t>
+      </w:r>
+      <w:r>
+        <w:t>, m</w:t>
+      </w:r>
+      <w:r>
+        <w:t xml:space="preserve">otor gearbox akan dikendalikan melalui mikrokontroler. Pengguna dapat memberikan perintah melalui </w:t>
+      </w:r>
+      <w:r>
+        <w:rPr>
+          <w:i/>
+          <w:iCs/>
+        </w:rPr>
+        <w:t>web application</w:t>
+      </w:r>
+      <w:r>
+        <w:t xml:space="preserve"> untuk menggerakkan motor gearbox dalam berbagai arah dan kecepatan.</w:t>
+      </w:r>
+      <w:r>
+        <w:t xml:space="preserve"> </w:t>
+      </w:r>
+      <w:r>
+        <w:t>Mikrokontroler akan menerjemahkan perintah tersebut menjadi sinyal yang dapat dimengerti oleh motor gearbox</w:t>
+      </w:r>
+      <w:r>
+        <w:t xml:space="preserve"> </w:t>
+      </w:r>
+      <w:r>
+        <w:t xml:space="preserve">dan menyalurkan arahan perintah yang kepada komponen </w:t>
+      </w:r>
+      <w:r>
+        <w:t>anatara lain kontrol kamera</w:t>
+      </w:r>
+      <w:r>
+        <w:t>, pada mik</w:t>
+      </w:r>
+      <w:r>
+        <w:t>rokontroller juga di program untuk dapat mengirimkan pesan melalui aplikasi telegram guna mendapatkan data/gambar secara realtime.</w:t>
+      </w:r>
+    </w:p>
+    <w:p>
+      <w:pPr>
+        <w:pStyle w:val="ListParagraph"/>
+        <w:numPr>
+          <w:ilvl w:val="0"/>
+          <w:numId w:val="29"/>
+        </w:numPr>
+        <w:spacing w:after="0" w:line="360" w:lineRule="auto"/>
+      </w:pPr>
+      <w:r>
+        <w:rPr>
+          <w:i/>
+          <w:iCs/>
+        </w:rPr>
+        <w:t>Control Gearbox</w:t>
+      </w:r>
+    </w:p>
+    <w:p>
+      <w:pPr>
+        <w:spacing w:after="0" w:line="360" w:lineRule="auto"/>
+        <w:ind w:left="364" w:firstLine="712"/>
+        <w:jc w:val="both"/>
+        <w:rPr>
+          <w:lang w:val="en-US"/>
+        </w:rPr>
+      </w:pPr>
+      <w:r>
+        <w:rPr>
+          <w:lang w:val="en-US"/>
+        </w:rPr>
+        <w:t xml:space="preserve">Pada Penelitian ini, </w:t>
+      </w:r>
+      <w:r>
+        <w:rPr>
+          <w:lang w:val="en-US"/>
+        </w:rPr>
+        <w:t xml:space="preserve">Motor Gearbox merupakan komponen yang </w:t>
+      </w:r>
+      <w:r>
+        <w:rPr>
+          <w:lang w:val="en-US"/>
+        </w:rPr>
+        <w:t>penting dalam penelitian ini, karena tanpa gearbox maka robot tidak dapat berjalan dengan baik. Gearbox ini terhubung dengan</w:t>
+      </w:r>
+      <w:r>
+        <w:rPr>
+          <w:i/>
+          <w:iCs/>
+          <w:lang w:val="en-US"/>
+        </w:rPr>
+        <w:t xml:space="preserve"> Motor Driver</w:t>
+      </w:r>
+      <w:r>
+        <w:rPr>
+          <w:lang w:val="en-US"/>
+        </w:rPr>
+        <w:t xml:space="preserve"> yang kegunaan nya untuk mengatur fungsi yang ada pada robot pengawas.</w:t>
+      </w:r>
+    </w:p>
+    <w:p>
+      <w:pPr>
+        <w:pStyle w:val="ListParagraph"/>
+        <w:numPr>
+          <w:ilvl w:val="0"/>
+          <w:numId w:val="29"/>
+        </w:numPr>
+        <w:spacing w:after="0" w:line="360" w:lineRule="auto"/>
+      </w:pPr>
+      <w:r>
+        <w:rPr>
+          <w:i/>
+          <w:iCs/>
+        </w:rPr>
+        <w:t>Camera</w:t>
+      </w:r>
+    </w:p>
+    <w:p>
+      <w:pPr>
+        <w:spacing w:after="0" w:line="360" w:lineRule="auto"/>
+        <w:ind w:left="350" w:firstLine="730"/>
+        <w:jc w:val="both"/>
+        <w:rPr>
+          <w:lang w:val="es-MX"/>
+        </w:rPr>
+      </w:pPr>
+      <w:r>
+        <w:rPr>
+          <w:lang w:val="es-MX"/>
+        </w:rPr>
+        <w:t>Pada</w:t>
+      </w:r>
+      <w:r>
+        <w:rPr>
+          <w:lang w:val="es-MX"/>
+        </w:rPr>
+        <w:t xml:space="preserve"> tahap ini, </w:t>
+      </w:r>
+      <w:r>
+        <w:rPr>
+          <w:lang w:val="es-MX"/>
+        </w:rPr>
+        <w:t xml:space="preserve">Kamera akan dihubungkan dengan mikrokontroler untuk mengambil gambar atau video. </w:t>
+      </w:r>
+      <w:r>
+        <w:rPr>
+          <w:lang w:val="es-MX"/>
+        </w:rPr>
+        <w:t xml:space="preserve">Pengguna dapat mengakses data visual ini melalui web aplikasi kontroller. Kamera dapat dikendalikan melalui instruksi yang diberikan oleh pengguna melalui </w:t>
+      </w:r>
+      <w:r>
+        <w:rPr>
+          <w:i/>
+          <w:iCs/>
+          <w:lang w:val="es-MX"/>
+        </w:rPr>
+        <w:t>web application</w:t>
+      </w:r>
+      <w:r>
+        <w:rPr>
+          <w:lang w:val="es-MX"/>
+        </w:rPr>
+        <w:t>.</w:t>
+      </w:r>
+    </w:p>
+    <w:p>
+      <w:pPr>
+        <w:pStyle w:val="ListParagraph"/>
+        <w:numPr>
+          <w:ilvl w:val="0"/>
+          <w:numId w:val="29"/>
+        </w:numPr>
+        <w:spacing w:after="0" w:line="360" w:lineRule="auto"/>
+      </w:pPr>
+      <w:r>
+        <w:rPr>
+          <w:i/>
+          <w:iCs/>
+        </w:rPr>
+        <w:t>Telegram Messenger</w:t>
+      </w:r>
+    </w:p>
+    <w:p>
+      <w:pPr>
+        <w:spacing w:after="0" w:line="360" w:lineRule="auto"/>
+        <w:ind w:left="426" w:firstLine="708"/>
+        <w:jc w:val="both"/>
+      </w:pPr>
+      <w:r>
+        <w:rPr>
+          <w:i/>
+          <w:iCs/>
+        </w:rPr>
+        <w:t>Telegram Messenger</w:t>
+      </w:r>
+      <w:r>
+        <w:t xml:space="preserve"> merupakan aplikasi perpesan cepat yang akan menerima informasi gambar yang ditangkap oleh kamera</w:t>
+      </w:r>
+      <w:r>
+        <w:t xml:space="preserve"> dengan menggunakan tombol </w:t>
+      </w:r>
+      <w:r>
+        <w:rPr>
+          <w:i/>
+          <w:iCs/>
+        </w:rPr>
+        <w:t>take a moment</w:t>
+      </w:r>
+      <w:r>
+        <w:t xml:space="preserve"> dan telah diolah dalam </w:t>
+      </w:r>
+      <w:r>
+        <w:t>mikrokontroler lalu dikirim ke Telegram messenger.</w:t>
+      </w:r>
+    </w:p>
+    <w:p>
+      <w:pPr>
+        <w:pStyle w:val="Heading2"/>
+      </w:pPr>
+      <w:r>
+        <w:br w:type="page"/>
+      </w:r>
+    </w:p>
+    <w:p>
+      <w:pPr>
+        <w:spacing w:line="360" w:lineRule="auto"/>
+        <w:jc w:val="both"/>
+        <w:rPr>
+          <w:rFonts w:cs="Times New Roman"/>
+        </w:rPr>
+        <w:sectPr>
+          <w:pgSz w:w="11906" w:h="16838"/>
+          <w:pgMar w:top="1701" w:right="1701" w:bottom="2268" w:left="1701" w:header="709" w:footer="709" w:gutter="0"/>
           <w:cols w:space="708"/>
           <w:docGrid w:linePitch="360"/>
         </w:sectPr>
@@ -19707,6 +20402,38 @@
 </w:ftr>
 </file>
 
+<file path=word/footer3.xml><?xml version="1.0" encoding="utf-8"?>
+<w:ftr xmlns:wpc="http://schemas.microsoft.com/office/word/2010/wordprocessingCanvas" xmlns:cx="http://schemas.microsoft.com/office/drawing/2014/chartex" xmlns:cx1="http://schemas.microsoft.com/office/drawing/2015/9/8/chartex" xmlns:cx2="http://schemas.microsoft.com/office/drawing/2015/10/21/chartex" xmlns:cx3="http://schemas.microsoft.com/office/drawing/2016/5/9/chartex" xmlns:cx4="http://schemas.microsoft.com/office/drawing/2016/5/10/chartex" xmlns:cx5="http://schemas.microsoft.com/office/drawing/2016/5/11/chartex" xmlns:cx6="http://schemas.microsoft.com/office/drawing/2016/5/12/chartex" xmlns:cx7="http://schemas.microsoft.com/office/drawing/2016/5/13/chartex" xmlns:cx8="http://schemas.microsoft.com/office/drawing/2016/5/14/chartex" xmlns:mc="http://schemas.openxmlformats.org/markup-compatibility/2006" xmlns:aink="http://schemas.microsoft.com/office/drawing/2016/ink" xmlns:am3d="http://schemas.microsoft.com/office/drawing/2017/model3d" xmlns:o="urn:schemas-microsoft-com:office:office" xmlns:oel="http://schemas.microsoft.com/office/2019/extlst" xmlns:r="http://schemas.openxmlformats.org/officeDocument/2006/relationships" xmlns:m="http://schemas.openxmlformats.org/officeDocument/2006/math" xmlns:v="urn:schemas-microsoft-com:vml" xmlns:wp14="http://schemas.microsoft.com/office/word/2010/wordprocessingDrawing" xmlns:wp="http://schemas.openxmlformats.org/drawingml/2006/wordprocessingDrawing" xmlns:w10="urn:schemas-microsoft-com:office:word" xmlns:w="http://schemas.openxmlformats.org/wordprocessingml/2006/main" xmlns:w14="http://schemas.microsoft.com/office/word/2010/wordml" xmlns:w15="http://schemas.microsoft.com/office/word/2012/wordml" xmlns:w16cex="http://schemas.microsoft.com/office/word/2018/wordml/cex" xmlns:w16cid="http://schemas.microsoft.com/office/word/2016/wordml/cid" xmlns:w16="http://schemas.microsoft.com/office/word/2018/wordml" xmlns:w16sdtdh="http://schemas.microsoft.com/office/word/2020/wordml/sdtdatahash" xmlns:w16se="http://schemas.microsoft.com/office/word/2015/wordml/symex" xmlns:wpg="http://schemas.microsoft.com/office/word/2010/wordprocessingGroup" xmlns:wpi="http://schemas.microsoft.com/office/word/2010/wordprocessingInk" xmlns:wne="http://schemas.microsoft.com/office/word/2006/wordml" xmlns:wps="http://schemas.microsoft.com/office/word/2010/wordprocessingShape" mc:Ignorable="w14 w15 w16se w16cid w16 w16cex w16sdtdh wp14">
+  <w:sdt>
+    <w:sdtPr>
+      <w:id w:val="-237714397"/>
+      <w:docPartObj>
+        <w:docPartGallery w:val="Page Numbers (Bottom of Page)"/>
+        <w:docPartUnique/>
+      </w:docPartObj>
+    </w:sdtPr>
+    <w:sdtEndPr>
+      <w:rPr>
+        <w:noProof/>
+      </w:rPr>
+    </w:sdtEndPr>
+    <w:sdtContent>
+      <w:p>
+        <w:pPr>
+          <w:pStyle w:val="Footer"/>
+          <w:jc w:val="center"/>
+        </w:pPr>
+      </w:p>
+    </w:sdtContent>
+  </w:sdt>
+  <w:p>
+    <w:pPr>
+      <w:pStyle w:val="Footer"/>
+    </w:pPr>
+  </w:p>
+</w:ftr>
+</file>
+
 <file path=word/footnotes.xml><?xml version="1.0" encoding="utf-8"?>
 <w:footnotes xmlns:wpc="http://schemas.microsoft.com/office/word/2010/wordprocessingCanvas" xmlns:cx="http://schemas.microsoft.com/office/drawing/2014/chartex" xmlns:cx1="http://schemas.microsoft.com/office/drawing/2015/9/8/chartex" xmlns:cx2="http://schemas.microsoft.com/office/drawing/2015/10/21/chartex" xmlns:cx3="http://schemas.microsoft.com/office/drawing/2016/5/9/chartex" xmlns:cx4="http://schemas.microsoft.com/office/drawing/2016/5/10/chartex" xmlns:cx5="http://schemas.microsoft.com/office/drawing/2016/5/11/chartex" xmlns:cx6="http://schemas.microsoft.com/office/drawing/2016/5/12/chartex" xmlns:cx7="http://schemas.microsoft.com/office/drawing/2016/5/13/chartex" xmlns:cx8="http://schemas.microsoft.com/office/drawing/2016/5/14/chartex" xmlns:mc="http://schemas.openxmlformats.org/markup-compatibility/2006" xmlns:aink="http://schemas.microsoft.com/office/drawing/2016/ink" xmlns:am3d="http://schemas.microsoft.com/office/drawing/2017/model3d" xmlns:o="urn:schemas-microsoft-com:office:office" xmlns:oel="http://schemas.microsoft.com/office/2019/extlst" xmlns:r="http://schemas.openxmlformats.org/officeDocument/2006/relationships" xmlns:m="http://schemas.openxmlformats.org/officeDocument/2006/math" xmlns:v="urn:schemas-microsoft-com:vml" xmlns:wp14="http://schemas.microsoft.com/office/word/2010/wordprocessingDrawing" xmlns:wp="http://schemas.openxmlformats.org/drawingml/2006/wordprocessingDrawing" xmlns:w10="urn:schemas-microsoft-com:office:word" xmlns:w="http://schemas.openxmlformats.org/wordprocessingml/2006/main" xmlns:w14="http://schemas.microsoft.com/office/word/2010/wordml" xmlns:w15="http://schemas.microsoft.com/office/word/2012/wordml" xmlns:w16cex="http://schemas.microsoft.com/office/word/2018/wordml/cex" xmlns:w16cid="http://schemas.microsoft.com/office/word/2016/wordml/cid" xmlns:w16="http://schemas.microsoft.com/office/word/2018/wordml" xmlns:w16sdtdh="http://schemas.microsoft.com/office/word/2020/wordml/sdtdatahash" xmlns:w16se="http://schemas.microsoft.com/office/word/2015/wordml/symex" xmlns:wpg="http://schemas.microsoft.com/office/word/2010/wordprocessingGroup" xmlns:wpi="http://schemas.microsoft.com/office/word/2010/wordprocessingInk" xmlns:wne="http://schemas.microsoft.com/office/word/2006/wordml" xmlns:wps="http://schemas.microsoft.com/office/word/2010/wordprocessingShape" mc:Ignorable="w14 w15 w16se w16cid w16 w16cex w16sdtdh wp14">
   <w:footnote w:type="separator" w:id="-1">
@@ -20834,6 +21561,95 @@
     </w:lvl>
   </w:abstractNum>
   <w:abstractNum w:abstractNumId="12" w15:restartNumberingAfterBreak="0">
+    <w:nsid w:val="70FA6B76"/>
+    <w:multiLevelType w:val="hybridMultilevel"/>
+    <w:tmpl w:val="6012F4E6"/>
+    <w:lvl w:ilvl="0" w:tplc="0409000F">
+      <w:start w:val="1"/>
+      <w:numFmt w:val="decimal"/>
+      <w:lvlText w:val="%1."/>
+      <w:lvlJc w:val="left"/>
+      <w:pPr>
+        <w:ind w:left="720" w:hanging="360"/>
+      </w:pPr>
+      <w:rPr>
+        <w:rFonts w:hint="default"/>
+      </w:rPr>
+    </w:lvl>
+    <w:lvl w:ilvl="1" w:tplc="04090019" w:tentative="1">
+      <w:start w:val="1"/>
+      <w:numFmt w:val="lowerLetter"/>
+      <w:lvlText w:val="%2."/>
+      <w:lvlJc w:val="left"/>
+      <w:pPr>
+        <w:ind w:left="1440" w:hanging="360"/>
+      </w:pPr>
+    </w:lvl>
+    <w:lvl w:ilvl="2" w:tplc="0409001B" w:tentative="1">
+      <w:start w:val="1"/>
+      <w:numFmt w:val="lowerRoman"/>
+      <w:lvlText w:val="%3."/>
+      <w:lvlJc w:val="right"/>
+      <w:pPr>
+        <w:ind w:left="2160" w:hanging="180"/>
+      </w:pPr>
+    </w:lvl>
+    <w:lvl w:ilvl="3" w:tplc="0409000F" w:tentative="1">
+      <w:start w:val="1"/>
+      <w:numFmt w:val="decimal"/>
+      <w:lvlText w:val="%4."/>
+      <w:lvlJc w:val="left"/>
+      <w:pPr>
+        <w:ind w:left="2880" w:hanging="360"/>
+      </w:pPr>
+    </w:lvl>
+    <w:lvl w:ilvl="4" w:tplc="04090019" w:tentative="1">
+      <w:start w:val="1"/>
+      <w:numFmt w:val="lowerLetter"/>
+      <w:lvlText w:val="%5."/>
+      <w:lvlJc w:val="left"/>
+      <w:pPr>
+        <w:ind w:left="3600" w:hanging="360"/>
+      </w:pPr>
+    </w:lvl>
+    <w:lvl w:ilvl="5" w:tplc="0409001B" w:tentative="1">
+      <w:start w:val="1"/>
+      <w:numFmt w:val="lowerRoman"/>
+      <w:lvlText w:val="%6."/>
+      <w:lvlJc w:val="right"/>
+      <w:pPr>
+        <w:ind w:left="4320" w:hanging="180"/>
+      </w:pPr>
+    </w:lvl>
+    <w:lvl w:ilvl="6" w:tplc="0409000F" w:tentative="1">
+      <w:start w:val="1"/>
+      <w:numFmt w:val="decimal"/>
+      <w:lvlText w:val="%7."/>
+      <w:lvlJc w:val="left"/>
+      <w:pPr>
+        <w:ind w:left="5040" w:hanging="360"/>
+      </w:pPr>
+    </w:lvl>
+    <w:lvl w:ilvl="7" w:tplc="04090019" w:tentative="1">
+      <w:start w:val="1"/>
+      <w:numFmt w:val="lowerLetter"/>
+      <w:lvlText w:val="%8."/>
+      <w:lvlJc w:val="left"/>
+      <w:pPr>
+        <w:ind w:left="5760" w:hanging="360"/>
+      </w:pPr>
+    </w:lvl>
+    <w:lvl w:ilvl="8" w:tplc="0409001B" w:tentative="1">
+      <w:start w:val="1"/>
+      <w:numFmt w:val="lowerRoman"/>
+      <w:lvlText w:val="%9."/>
+      <w:lvlJc w:val="right"/>
+      <w:pPr>
+        <w:ind w:left="6480" w:hanging="180"/>
+      </w:pPr>
+    </w:lvl>
+  </w:abstractNum>
+  <w:abstractNum w:abstractNumId="13" w15:restartNumberingAfterBreak="0">
     <w:nsid w:val="75877F11"/>
     <w:multiLevelType w:val="hybridMultilevel"/>
     <w:tmpl w:val="12C6B1F2"/>
@@ -20919,7 +21735,7 @@
       </w:pPr>
     </w:lvl>
   </w:abstractNum>
-  <w:abstractNum w:abstractNumId="13" w15:restartNumberingAfterBreak="0">
+  <w:abstractNum w:abstractNumId="14" w15:restartNumberingAfterBreak="0">
     <w:nsid w:val="7A624645"/>
     <w:multiLevelType w:val="hybridMultilevel"/>
     <w:tmpl w:val="E736A04E"/>
@@ -21010,7 +21826,7 @@
       </w:pPr>
     </w:lvl>
   </w:abstractNum>
-  <w:abstractNum w:abstractNumId="14" w15:restartNumberingAfterBreak="0">
+  <w:abstractNum w:abstractNumId="15" w15:restartNumberingAfterBreak="0">
     <w:nsid w:val="7B6363C2"/>
     <w:multiLevelType w:val="multilevel"/>
     <w:tmpl w:val="41AE3E24"/>
@@ -21131,7 +21947,7 @@
       </w:rPr>
     </w:lvl>
   </w:abstractNum>
-  <w:abstractNum w:abstractNumId="15" w15:restartNumberingAfterBreak="0">
+  <w:abstractNum w:abstractNumId="16" w15:restartNumberingAfterBreak="0">
     <w:nsid w:val="7EA54D49"/>
     <w:multiLevelType w:val="hybridMultilevel"/>
     <w:tmpl w:val="79285234"/>
@@ -21254,7 +22070,7 @@
     <w:abstractNumId w:val="3"/>
   </w:num>
   <w:num w:numId="13" w16cid:durableId="1535077663">
-    <w:abstractNumId w:val="14"/>
+    <w:abstractNumId w:val="15"/>
   </w:num>
   <w:num w:numId="14" w16cid:durableId="900561855">
     <w:abstractNumId w:val="0"/>
@@ -21269,7 +22085,7 @@
     <w:abstractNumId w:val="8"/>
   </w:num>
   <w:num w:numId="18" w16cid:durableId="672294391">
-    <w:abstractNumId w:val="12"/>
+    <w:abstractNumId w:val="13"/>
   </w:num>
   <w:num w:numId="19" w16cid:durableId="848954990">
     <w:abstractNumId w:val="2"/>
@@ -21278,7 +22094,7 @@
     <w:abstractNumId w:val="11"/>
   </w:num>
   <w:num w:numId="21" w16cid:durableId="727144810">
-    <w:abstractNumId w:val="13"/>
+    <w:abstractNumId w:val="14"/>
   </w:num>
   <w:num w:numId="22" w16cid:durableId="2024865904">
     <w:abstractNumId w:val="5"/>
@@ -21290,7 +22106,7 @@
     <w:abstractNumId w:val="10"/>
   </w:num>
   <w:num w:numId="25" w16cid:durableId="1334912765">
-    <w:abstractNumId w:val="15"/>
+    <w:abstractNumId w:val="16"/>
   </w:num>
   <w:num w:numId="26" w16cid:durableId="1670908989">
     <w:abstractNumId w:val="9"/>
@@ -21454,6 +22270,9 @@
         </w:rPr>
       </w:lvl>
     </w:lvlOverride>
+  </w:num>
+  <w:num w:numId="29" w16cid:durableId="123084865">
+    <w:abstractNumId w:val="12"/>
   </w:num>
 </w:numbering>
 </file>

</xml_diff>